<commit_message>
update all notebooks and src
</commit_message>
<xml_diff>
--- a/soda_lora_aqlm_writeup.docx
+++ b/soda_lora_aqlm_writeup.docx
@@ -2,7 +2,201 @@
 <file path=word/document.xml><?xml version="1.0" encoding="utf-8"?>
 <w:document xmlns:wpc="http://schemas.microsoft.com/office/word/2010/wordprocessingCanvas" xmlns:cx="http://schemas.microsoft.com/office/drawing/2014/chartex" xmlns:cx1="http://schemas.microsoft.com/office/drawing/2015/9/8/chartex" xmlns:cx2="http://schemas.microsoft.com/office/drawing/2015/10/21/chartex" xmlns:cx3="http://schemas.microsoft.com/office/drawing/2016/5/9/chartex" xmlns:cx4="http://schemas.microsoft.com/office/drawing/2016/5/10/chartex" xmlns:cx5="http://schemas.microsoft.com/office/drawing/2016/5/11/chartex" xmlns:cx6="http://schemas.microsoft.com/office/drawing/2016/5/12/chartex" xmlns:cx7="http://schemas.microsoft.com/office/drawing/2016/5/13/chartex" xmlns:cx8="http://schemas.microsoft.com/office/drawing/2016/5/14/chartex" xmlns:mc="http://schemas.openxmlformats.org/markup-compatibility/2006" xmlns:aink="http://schemas.microsoft.com/office/drawing/2016/ink" xmlns:am3d="http://schemas.microsoft.com/office/drawing/2017/model3d" xmlns:o="urn:schemas-microsoft-com:office:office" xmlns:oel="http://schemas.microsoft.com/office/2019/extlst" xmlns:r="http://schemas.openxmlformats.org/officeDocument/2006/relationships" xmlns:m="http://schemas.openxmlformats.org/officeDocument/2006/math" xmlns:v="urn:schemas-microsoft-com:vml" xmlns:wp14="http://schemas.microsoft.com/office/word/2010/wordprocessingDrawing" xmlns:wp="http://schemas.openxmlformats.org/drawingml/2006/wordprocessingDrawing" xmlns:w10="urn:schemas-microsoft-com:office:word" xmlns:w="http://schemas.openxmlformats.org/wordprocessingml/2006/main" xmlns:w14="http://schemas.microsoft.com/office/word/2010/wordml" xmlns:w15="http://schemas.microsoft.com/office/word/2012/wordml" xmlns:w16cex="http://schemas.microsoft.com/office/word/2018/wordml/cex" xmlns:w16cid="http://schemas.microsoft.com/office/word/2016/wordml/cid" xmlns:w16="http://schemas.microsoft.com/office/word/2018/wordml" xmlns:w16sdtdh="http://schemas.microsoft.com/office/word/2020/wordml/sdtdatahash" xmlns:w16se="http://schemas.microsoft.com/office/word/2015/wordml/symex" xmlns:wpg="http://schemas.microsoft.com/office/word/2010/wordprocessingGroup" xmlns:wpi="http://schemas.microsoft.com/office/word/2010/wordprocessingInk" xmlns:wne="http://schemas.microsoft.com/office/word/2006/wordml" xmlns:wps="http://schemas.microsoft.com/office/word/2010/wordprocessingShape" mc:Ignorable="w14 w15 w16se w16cid w16 w16cex w16sdtdh wp14">
   <w:body>
+    <w:p>
+      <w:r>
+        <w:t>AQLM</w:t>
+      </w:r>
+    </w:p>
+    <w:p>
+      <w:r>
+        <w:t>- Installation required building from scratch, since cpython is utilized,</w:t>
+      </w:r>
+    </w:p>
+    <w:p>
+      <w:r>
+        <w:t xml:space="preserve">- pypi install unideal since there were dependency conflicts with our current work. Clone repo and modify install to not require triton and numba (linux libraries). </w:t>
+      </w:r>
+    </w:p>
+    <w:p>
+      <w:r>
+        <w:t>- issues with specifying compile version. We pass in c++17 explicitly to resolve this.</w:t>
+      </w:r>
+    </w:p>
+    <w:p>
+      <w:r>
+        <w:t xml:space="preserve">- Immediately run into DLL error. Spent a lot of time finding what dependency issues there were. Turns out we need to manually include cuda toolkit dlls in code before loading the aqlm dll. </w:t>
+      </w:r>
+      <w:r>
+        <w:t>F</w:t>
+      </w:r>
+      <w:r>
+        <w:t>un</w:t>
+      </w:r>
+    </w:p>
     <w:p/>
+    <w:p>
+      <w:r>
+        <w:t>LoRA</w:t>
+      </w:r>
+    </w:p>
+    <w:p>
+      <w:r>
+        <w:t>Only base lora is codewise compatible with aqlm, so we cannot use derivatives such as adalora.</w:t>
+      </w:r>
+    </w:p>
+    <w:p/>
+    <w:p/>
+    <w:p>
+      <w:r>
+        <w:t>Priorities: flash attention,</w:t>
+      </w:r>
+      <w:r>
+        <w:t xml:space="preserve"> figure out how to implement it</w:t>
+      </w:r>
+      <w:r>
+        <w:t>, look into onyx/deepspeed for inference</w:t>
+      </w:r>
+    </w:p>
+    <w:p/>
+    <w:p>
+      <w:r>
+        <w:t>NOTE: significant changes made to transformers library: move the changes to external when possible</w:t>
+      </w:r>
+      <w:r>
+        <w:t>. In modelling_llama and is_flash_attn_2_available</w:t>
+      </w:r>
+    </w:p>
+    <w:p/>
+    <w:p>
+      <w:r>
+        <w:t>Reinforcement learning from human feedback</w:t>
+      </w:r>
+      <w:r>
+        <w:t>: apply it to conversational modelling</w:t>
+      </w:r>
+    </w:p>
+    <w:p/>
+    <w:p>
+      <w:r>
+        <w:t>Wow, ok so transformers initializes an aqlm classifier wrongly</w:t>
+      </w:r>
+    </w:p>
+    <w:p/>
+    <w:p>
+      <w:r>
+        <w:t>Activation beacon</w:t>
+      </w:r>
+      <w:r>
+        <w:t xml:space="preserve"> not supported since flash attention 2 doesn’t integrate with it</w:t>
+      </w:r>
+    </w:p>
+    <w:p>
+      <w:r>
+        <w:t>Information Retrieval is a no go, no library support L</w:t>
+      </w:r>
+    </w:p>
+    <w:p/>
+    <w:p/>
+    <w:p/>
+    <w:p/>
+    <w:p/>
+    <w:p/>
+    <w:p>
+      <w:r>
+        <w:t>Experiments:</w:t>
+      </w:r>
+    </w:p>
+    <w:p>
+      <w:r>
+        <w:t>- Train generative chat model with tucore gcn inspired architecture</w:t>
+      </w:r>
+    </w:p>
+    <w:p/>
+    <w:p>
+      <w:pPr>
+        <w:rPr>
+          <w:lang w:val="es-US"/>
+        </w:rPr>
+      </w:pPr>
+      <w:r>
+        <w:rPr>
+          <w:lang w:val="es-US"/>
+        </w:rPr>
+        <w:t xml:space="preserve">- </w:t>
+      </w:r>
+      <w:r>
+        <w:rPr>
+          <w:lang w:val="es-US"/>
+        </w:rPr>
+        <w:t>hyperparameter tune soda_lora m</w:t>
+      </w:r>
+      <w:r>
+        <w:rPr>
+          <w:lang w:val="es-US"/>
+        </w:rPr>
+        <w:t xml:space="preserve">odel </w:t>
+      </w:r>
+    </w:p>
+    <w:p>
+      <w:pPr>
+        <w:rPr>
+          <w:lang w:val="es-US"/>
+        </w:rPr>
+      </w:pPr>
+      <w:r>
+        <w:rPr>
+          <w:lang w:val="es-US"/>
+        </w:rPr>
+        <w:t>Torch compile</w:t>
+      </w:r>
+    </w:p>
+    <w:p>
+      <w:r>
+        <w:t>Look into calculating attention while i</w:t>
+      </w:r>
+      <w:r>
+        <w:t>gnoring padding</w:t>
+      </w:r>
+      <w:r>
+        <w:t>: Flash attention takes batched inputs and concatenates their unpadded forms before calculating attention.</w:t>
+      </w:r>
+    </w:p>
+    <w:p/>
+    <w:p/>
+    <w:p>
+      <w:r>
+        <w:t>Thankfully dgl is compatible</w:t>
+      </w:r>
+    </w:p>
+    <w:p>
+      <w:r>
+        <w:t xml:space="preserve">However need to resolve llama issues: </w:t>
+      </w:r>
+      <w:r>
+        <w:t xml:space="preserve"> </w:t>
+      </w:r>
+    </w:p>
+    <w:p>
+      <w:hyperlink r:id="rId9" w:history="1">
+        <w:r>
+          <w:rPr>
+            <w:rStyle w:val="Hyperlink"/>
+          </w:rPr>
+          <w:t>https://github.com/Dao-AILab/flash-attention/issues/595</w:t>
+        </w:r>
+      </w:hyperlink>
+      <w:r>
+        <w:t xml:space="preserve"> cite</w:t>
+      </w:r>
+      <w:r>
+        <w:t xml:space="preserve"> this ltr</w:t>
+      </w:r>
+    </w:p>
+    <w:p>
+      <w:r>
+        <w:t>https://arxiv.org/abs/2312.11918</w:t>
+      </w:r>
+    </w:p>
     <w:sectPr>
       <w:pgSz w:w="11906" w:h="16838"/>
       <w:pgMar w:top="1440" w:right="1440" w:bottom="1440" w:left="1440" w:header="708" w:footer="708" w:gutter="0"/>
@@ -11,6 +205,56 @@
     </w:sectPr>
   </w:body>
 </w:document>
+</file>
+
+<file path=word/endnotes.xml><?xml version="1.0" encoding="utf-8"?>
+<w:endnotes xmlns:wpc="http://schemas.microsoft.com/office/word/2010/wordprocessingCanvas" xmlns:cx="http://schemas.microsoft.com/office/drawing/2014/chartex" xmlns:cx1="http://schemas.microsoft.com/office/drawing/2015/9/8/chartex" xmlns:cx2="http://schemas.microsoft.com/office/drawing/2015/10/21/chartex" xmlns:cx3="http://schemas.microsoft.com/office/drawing/2016/5/9/chartex" xmlns:cx4="http://schemas.microsoft.com/office/drawing/2016/5/10/chartex" xmlns:cx5="http://schemas.microsoft.com/office/drawing/2016/5/11/chartex" xmlns:cx6="http://schemas.microsoft.com/office/drawing/2016/5/12/chartex" xmlns:cx7="http://schemas.microsoft.com/office/drawing/2016/5/13/chartex" xmlns:cx8="http://schemas.microsoft.com/office/drawing/2016/5/14/chartex" xmlns:mc="http://schemas.openxmlformats.org/markup-compatibility/2006" xmlns:aink="http://schemas.microsoft.com/office/drawing/2016/ink" xmlns:am3d="http://schemas.microsoft.com/office/drawing/2017/model3d" xmlns:o="urn:schemas-microsoft-com:office:office" xmlns:oel="http://schemas.microsoft.com/office/2019/extlst" xmlns:r="http://schemas.openxmlformats.org/officeDocument/2006/relationships" xmlns:m="http://schemas.openxmlformats.org/officeDocument/2006/math" xmlns:v="urn:schemas-microsoft-com:vml" xmlns:wp14="http://schemas.microsoft.com/office/word/2010/wordprocessingDrawing" xmlns:wp="http://schemas.openxmlformats.org/drawingml/2006/wordprocessingDrawing" xmlns:w10="urn:schemas-microsoft-com:office:word" xmlns:w="http://schemas.openxmlformats.org/wordprocessingml/2006/main" xmlns:w14="http://schemas.microsoft.com/office/word/2010/wordml" xmlns:w15="http://schemas.microsoft.com/office/word/2012/wordml" xmlns:w16cex="http://schemas.microsoft.com/office/word/2018/wordml/cex" xmlns:w16cid="http://schemas.microsoft.com/office/word/2016/wordml/cid" xmlns:w16="http://schemas.microsoft.com/office/word/2018/wordml" xmlns:w16sdtdh="http://schemas.microsoft.com/office/word/2020/wordml/sdtdatahash" xmlns:w16se="http://schemas.microsoft.com/office/word/2015/wordml/symex" xmlns:wpg="http://schemas.microsoft.com/office/word/2010/wordprocessingGroup" xmlns:wpi="http://schemas.microsoft.com/office/word/2010/wordprocessingInk" xmlns:wne="http://schemas.microsoft.com/office/word/2006/wordml" xmlns:wps="http://schemas.microsoft.com/office/word/2010/wordprocessingShape" mc:Ignorable="w14 w15 w16se w16cid w16 w16cex w16sdtdh wp14">
+  <w:endnote w:type="separator" w:id="-1">
+    <w:p>
+      <w:pPr>
+        <w:spacing w:after="0" w:line="240" w:lineRule="auto"/>
+      </w:pPr>
+      <w:r>
+        <w:separator/>
+      </w:r>
+    </w:p>
+  </w:endnote>
+  <w:endnote w:type="continuationSeparator" w:id="0">
+    <w:p>
+      <w:pPr>
+        <w:spacing w:after="0" w:line="240" w:lineRule="auto"/>
+      </w:pPr>
+      <w:r>
+        <w:continuationSeparator/>
+      </w:r>
+    </w:p>
+  </w:endnote>
+</w:endnotes>
+</file>
+
+<file path=word/footnotes.xml><?xml version="1.0" encoding="utf-8"?>
+<w:footnotes xmlns:wpc="http://schemas.microsoft.com/office/word/2010/wordprocessingCanvas" xmlns:cx="http://schemas.microsoft.com/office/drawing/2014/chartex" xmlns:cx1="http://schemas.microsoft.com/office/drawing/2015/9/8/chartex" xmlns:cx2="http://schemas.microsoft.com/office/drawing/2015/10/21/chartex" xmlns:cx3="http://schemas.microsoft.com/office/drawing/2016/5/9/chartex" xmlns:cx4="http://schemas.microsoft.com/office/drawing/2016/5/10/chartex" xmlns:cx5="http://schemas.microsoft.com/office/drawing/2016/5/11/chartex" xmlns:cx6="http://schemas.microsoft.com/office/drawing/2016/5/12/chartex" xmlns:cx7="http://schemas.microsoft.com/office/drawing/2016/5/13/chartex" xmlns:cx8="http://schemas.microsoft.com/office/drawing/2016/5/14/chartex" xmlns:mc="http://schemas.openxmlformats.org/markup-compatibility/2006" xmlns:aink="http://schemas.microsoft.com/office/drawing/2016/ink" xmlns:am3d="http://schemas.microsoft.com/office/drawing/2017/model3d" xmlns:o="urn:schemas-microsoft-com:office:office" xmlns:oel="http://schemas.microsoft.com/office/2019/extlst" xmlns:r="http://schemas.openxmlformats.org/officeDocument/2006/relationships" xmlns:m="http://schemas.openxmlformats.org/officeDocument/2006/math" xmlns:v="urn:schemas-microsoft-com:vml" xmlns:wp14="http://schemas.microsoft.com/office/word/2010/wordprocessingDrawing" xmlns:wp="http://schemas.openxmlformats.org/drawingml/2006/wordprocessingDrawing" xmlns:w10="urn:schemas-microsoft-com:office:word" xmlns:w="http://schemas.openxmlformats.org/wordprocessingml/2006/main" xmlns:w14="http://schemas.microsoft.com/office/word/2010/wordml" xmlns:w15="http://schemas.microsoft.com/office/word/2012/wordml" xmlns:w16cex="http://schemas.microsoft.com/office/word/2018/wordml/cex" xmlns:w16cid="http://schemas.microsoft.com/office/word/2016/wordml/cid" xmlns:w16="http://schemas.microsoft.com/office/word/2018/wordml" xmlns:w16sdtdh="http://schemas.microsoft.com/office/word/2020/wordml/sdtdatahash" xmlns:w16se="http://schemas.microsoft.com/office/word/2015/wordml/symex" xmlns:wpg="http://schemas.microsoft.com/office/word/2010/wordprocessingGroup" xmlns:wpi="http://schemas.microsoft.com/office/word/2010/wordprocessingInk" xmlns:wne="http://schemas.microsoft.com/office/word/2006/wordml" xmlns:wps="http://schemas.microsoft.com/office/word/2010/wordprocessingShape" mc:Ignorable="w14 w15 w16se w16cid w16 w16cex w16sdtdh wp14">
+  <w:footnote w:type="separator" w:id="-1">
+    <w:p>
+      <w:pPr>
+        <w:spacing w:after="0" w:line="240" w:lineRule="auto"/>
+      </w:pPr>
+      <w:r>
+        <w:separator/>
+      </w:r>
+    </w:p>
+  </w:footnote>
+  <w:footnote w:type="continuationSeparator" w:id="0">
+    <w:p>
+      <w:pPr>
+        <w:spacing w:after="0" w:line="240" w:lineRule="auto"/>
+      </w:pPr>
+      <w:r>
+        <w:continuationSeparator/>
+      </w:r>
+    </w:p>
+  </w:footnote>
+</w:footnotes>
 </file>
 
 <file path=word/styles.xml><?xml version="1.0" encoding="utf-8"?>
@@ -928,6 +1172,73 @@
       <w:smallCaps/>
       <w:color w:val="0F4761" w:themeColor="accent1" w:themeShade="BF"/>
       <w:spacing w:val="5"/>
+    </w:rPr>
+  </w:style>
+  <w:style w:type="paragraph" w:styleId="Header">
+    <w:name w:val="header"/>
+    <w:basedOn w:val="Normal"/>
+    <w:link w:val="HeaderChar"/>
+    <w:uiPriority w:val="99"/>
+    <w:unhideWhenUsed/>
+    <w:rsid w:val="00D244E2"/>
+    <w:pPr>
+      <w:tabs>
+        <w:tab w:val="center" w:pos="4513"/>
+        <w:tab w:val="right" w:pos="9026"/>
+      </w:tabs>
+      <w:spacing w:after="0" w:line="240" w:lineRule="auto"/>
+    </w:pPr>
+  </w:style>
+  <w:style w:type="character" w:customStyle="1" w:styleId="HeaderChar">
+    <w:name w:val="Header Char"/>
+    <w:basedOn w:val="DefaultParagraphFont"/>
+    <w:link w:val="Header"/>
+    <w:uiPriority w:val="99"/>
+    <w:rsid w:val="00D244E2"/>
+  </w:style>
+  <w:style w:type="paragraph" w:styleId="Footer">
+    <w:name w:val="footer"/>
+    <w:basedOn w:val="Normal"/>
+    <w:link w:val="FooterChar"/>
+    <w:uiPriority w:val="99"/>
+    <w:unhideWhenUsed/>
+    <w:rsid w:val="00D244E2"/>
+    <w:pPr>
+      <w:tabs>
+        <w:tab w:val="center" w:pos="4513"/>
+        <w:tab w:val="right" w:pos="9026"/>
+      </w:tabs>
+      <w:spacing w:after="0" w:line="240" w:lineRule="auto"/>
+    </w:pPr>
+  </w:style>
+  <w:style w:type="character" w:customStyle="1" w:styleId="FooterChar">
+    <w:name w:val="Footer Char"/>
+    <w:basedOn w:val="DefaultParagraphFont"/>
+    <w:link w:val="Footer"/>
+    <w:uiPriority w:val="99"/>
+    <w:rsid w:val="00D244E2"/>
+  </w:style>
+  <w:style w:type="character" w:styleId="Hyperlink">
+    <w:name w:val="Hyperlink"/>
+    <w:basedOn w:val="DefaultParagraphFont"/>
+    <w:uiPriority w:val="99"/>
+    <w:unhideWhenUsed/>
+    <w:rsid w:val="0046537D"/>
+    <w:rPr>
+      <w:color w:val="467886" w:themeColor="hyperlink"/>
+      <w:u w:val="single"/>
+    </w:rPr>
+  </w:style>
+  <w:style w:type="character" w:styleId="UnresolvedMention">
+    <w:name w:val="Unresolved Mention"/>
+    <w:basedOn w:val="DefaultParagraphFont"/>
+    <w:uiPriority w:val="99"/>
+    <w:semiHidden/>
+    <w:unhideWhenUsed/>
+    <w:rsid w:val="0046537D"/>
+    <w:rPr>
+      <w:color w:val="605E5C"/>
+      <w:shd w:val="clear" w:color="auto" w:fill="E1DFDD"/>
     </w:rPr>
   </w:style>
 </w:styles>
@@ -1528,16 +1839,9 @@
 <file path=customXml/itemProps3.xml><?xml version="1.0" encoding="utf-8"?>
 <ds:datastoreItem xmlns:ds="http://schemas.openxmlformats.org/officeDocument/2006/customXml" ds:itemID="{C004360C-9B71-4436-B656-DC6A3427EC57}">
   <ds:schemaRefs>
-    <ds:schemaRef ds:uri="http://purl.org/dc/terms/"/>
-    <ds:schemaRef ds:uri="http://purl.org/dc/elements/1.1/"/>
-    <ds:schemaRef ds:uri="http://schemas.microsoft.com/office/2006/documentManagement/types"/>
-    <ds:schemaRef ds:uri="http://www.w3.org/XML/1998/namespace"/>
-    <ds:schemaRef ds:uri="83a3d8ea-d8a3-4b5d-adb6-5d7df98470c2"/>
-    <ds:schemaRef ds:uri="http://purl.org/dc/dcmitype/"/>
+    <ds:schemaRef ds:uri="http://schemas.microsoft.com/office/2006/metadata/properties"/>
     <ds:schemaRef ds:uri="http://schemas.microsoft.com/office/infopath/2007/PartnerControls"/>
-    <ds:schemaRef ds:uri="http://schemas.openxmlformats.org/package/2006/metadata/core-properties"/>
     <ds:schemaRef ds:uri="22ad4dfc-a353-45e9-96dc-4bfb39b39cbb"/>
-    <ds:schemaRef ds:uri="http://schemas.microsoft.com/office/2006/metadata/properties"/>
   </ds:schemaRefs>
 </ds:datastoreItem>
 </file>
</xml_diff>